<commit_message>
Added TXT equivalent and removed duplicate page
</commit_message>
<xml_diff>
--- a/test/test_data/Deep learning.docx
+++ b/test/test_data/Deep learning.docx
@@ -703,7 +703,27 @@
           <w:sz w:val="21"/>
           <w:szCs w:val="21"/>
         </w:rPr>
-        <w:t>. ANNs have various differences from biological </w:t>
+        <w:t xml:space="preserve">. ANNs have </w:t>
+      </w:r>
+      <w:proofErr w:type="gramStart"/>
+      <w:r>
+        <w:rPr>
+          <w:rFonts w:ascii="Arial" w:hAnsi="Arial" w:cs="Arial"/>
+          <w:color w:val="202122"/>
+          <w:sz w:val="21"/>
+          <w:szCs w:val="21"/>
+        </w:rPr>
+        <w:t>various differences</w:t>
+      </w:r>
+      <w:proofErr w:type="gramEnd"/>
+      <w:r>
+        <w:rPr>
+          <w:rFonts w:ascii="Arial" w:hAnsi="Arial" w:cs="Arial"/>
+          <w:color w:val="202122"/>
+          <w:sz w:val="21"/>
+          <w:szCs w:val="21"/>
+        </w:rPr>
+        <w:t xml:space="preserve"> from biological </w:t>
       </w:r>
       <w:hyperlink r:id="rId34" w:tooltip="Brain" w:history="1">
         <w:r>
@@ -847,13 +867,7 @@
       </w:pPr>
       <w:r>
         <w:lastRenderedPageBreak/>
-        <w:t xml:space="preserve">Page </w:t>
-      </w:r>
-      <w:r>
-        <w:t>2</w:t>
-      </w:r>
-      <w:r>
-        <w:t>…</w:t>
+        <w:t>Page 2…</w:t>
       </w:r>
     </w:p>
     <w:p>
@@ -866,15 +880,6 @@
     </w:p>
     <w:p/>
     <w:p>
-      <w:pPr>
-        <w:rPr>
-          <w:rFonts w:ascii="Arial" w:hAnsi="Arial" w:cs="Arial"/>
-          <w:color w:val="202122"/>
-          <w:sz w:val="21"/>
-          <w:szCs w:val="21"/>
-          <w:shd w:val="clear" w:color="auto" w:fill="FFFFFF"/>
-        </w:rPr>
-      </w:pPr>
       <w:r>
         <w:rPr>
           <w:rFonts w:ascii="Arial" w:hAnsi="Arial" w:cs="Arial"/>
@@ -988,27 +993,6 @@
           <w:shd w:val="clear" w:color="auto" w:fill="FFFFFF"/>
         </w:rPr>
         <w:t>, lower layers may identify edges, while higher layers may identify the concepts relevant to a human such as digits or letters or faces.</w:t>
-      </w:r>
-    </w:p>
-    <w:p>
-      <w:pPr>
-        <w:rPr>
-          <w:rFonts w:ascii="Arial" w:hAnsi="Arial" w:cs="Arial"/>
-          <w:color w:val="202122"/>
-          <w:sz w:val="21"/>
-          <w:szCs w:val="21"/>
-          <w:shd w:val="clear" w:color="auto" w:fill="FFFFFF"/>
-        </w:rPr>
-      </w:pPr>
-      <w:r>
-        <w:rPr>
-          <w:rFonts w:ascii="Arial" w:hAnsi="Arial" w:cs="Arial"/>
-          <w:color w:val="202122"/>
-          <w:sz w:val="21"/>
-          <w:szCs w:val="21"/>
-          <w:shd w:val="clear" w:color="auto" w:fill="FFFFFF"/>
-        </w:rPr>
-        <w:br w:type="page"/>
       </w:r>
     </w:p>
     <w:p>
@@ -1016,151 +1000,11 @@
         <w:pStyle w:val="Heading1"/>
       </w:pPr>
       <w:r>
+        <w:br w:type="page"/>
+      </w:r>
+      <w:r>
         <w:lastRenderedPageBreak/>
-        <w:t>Page 2…</w:t>
-      </w:r>
-    </w:p>
-    <w:p>
-      <w:pPr>
-        <w:pStyle w:val="Heading2"/>
-      </w:pPr>
-      <w:r>
-        <w:t>Definition</w:t>
-      </w:r>
-    </w:p>
-    <w:p/>
-    <w:p>
-      <w:r>
-        <w:rPr>
-          <w:rFonts w:ascii="Arial" w:hAnsi="Arial" w:cs="Arial"/>
-          <w:color w:val="202122"/>
-          <w:sz w:val="21"/>
-          <w:szCs w:val="21"/>
-          <w:shd w:val="clear" w:color="auto" w:fill="FFFFFF"/>
-        </w:rPr>
-        <w:t>Deep learning is a class of </w:t>
-      </w:r>
-      <w:hyperlink r:id="rId44" w:history="1">
-        <w:r>
-          <w:rPr>
-            <w:rStyle w:val="Hyperlink"/>
-            <w:rFonts w:ascii="Arial" w:hAnsi="Arial" w:cs="Arial"/>
-            <w:color w:val="0645AD"/>
-            <w:sz w:val="21"/>
-            <w:szCs w:val="21"/>
-            <w:shd w:val="clear" w:color="auto" w:fill="FFFFFF"/>
-          </w:rPr>
-          <w:t>machine learning</w:t>
-        </w:r>
-      </w:hyperlink>
-      <w:r>
-        <w:rPr>
-          <w:rFonts w:ascii="Arial" w:hAnsi="Arial" w:cs="Arial"/>
-          <w:color w:val="202122"/>
-          <w:sz w:val="21"/>
-          <w:szCs w:val="21"/>
-          <w:shd w:val="clear" w:color="auto" w:fill="FFFFFF"/>
-        </w:rPr>
-        <w:t> </w:t>
-      </w:r>
-      <w:hyperlink r:id="rId45" w:tooltip="Algorithm" w:history="1">
-        <w:r>
-          <w:rPr>
-            <w:rStyle w:val="Hyperlink"/>
-            <w:rFonts w:ascii="Arial" w:hAnsi="Arial" w:cs="Arial"/>
-            <w:color w:val="0645AD"/>
-            <w:sz w:val="21"/>
-            <w:szCs w:val="21"/>
-            <w:shd w:val="clear" w:color="auto" w:fill="FFFFFF"/>
-          </w:rPr>
-          <w:t>algorithms</w:t>
-        </w:r>
-      </w:hyperlink>
-      <w:r>
-        <w:rPr>
-          <w:rFonts w:ascii="Arial" w:hAnsi="Arial" w:cs="Arial"/>
-          <w:color w:val="202122"/>
-          <w:sz w:val="21"/>
-          <w:szCs w:val="21"/>
-          <w:shd w:val="clear" w:color="auto" w:fill="FFFFFF"/>
-        </w:rPr>
-        <w:t> that</w:t>
-      </w:r>
-      <w:hyperlink r:id="rId46" w:anchor="cite_note-BOOK2014-12" w:history="1">
-        <w:r>
-          <w:rPr>
-            <w:rStyle w:val="Hyperlink"/>
-            <w:rFonts w:ascii="Arial" w:hAnsi="Arial" w:cs="Arial"/>
-            <w:color w:val="0645AD"/>
-            <w:sz w:val="17"/>
-            <w:szCs w:val="17"/>
-            <w:shd w:val="clear" w:color="auto" w:fill="FFFFFF"/>
-            <w:vertAlign w:val="superscript"/>
-          </w:rPr>
-          <w:t>[12]</w:t>
-        </w:r>
-      </w:hyperlink>
-      <w:r>
-        <w:rPr>
-          <w:rFonts w:ascii="Arial" w:hAnsi="Arial" w:cs="Arial"/>
-          <w:color w:val="202122"/>
-          <w:sz w:val="17"/>
-          <w:szCs w:val="17"/>
-          <w:shd w:val="clear" w:color="auto" w:fill="FFFFFF"/>
-          <w:vertAlign w:val="superscript"/>
-        </w:rPr>
-        <w:t>: 199–200 </w:t>
-      </w:r>
-      <w:r>
-        <w:rPr>
-          <w:rFonts w:ascii="Arial" w:hAnsi="Arial" w:cs="Arial"/>
-          <w:color w:val="202122"/>
-          <w:sz w:val="21"/>
-          <w:szCs w:val="21"/>
-          <w:shd w:val="clear" w:color="auto" w:fill="FFFFFF"/>
-        </w:rPr>
-        <w:t> uses multiple layers to progressively extract higher-level features from the raw input. For example, in </w:t>
-      </w:r>
-      <w:hyperlink r:id="rId47" w:tooltip="Image processing" w:history="1">
-        <w:r>
-          <w:rPr>
-            <w:rStyle w:val="Hyperlink"/>
-            <w:rFonts w:ascii="Arial" w:hAnsi="Arial" w:cs="Arial"/>
-            <w:color w:val="0645AD"/>
-            <w:sz w:val="21"/>
-            <w:szCs w:val="21"/>
-            <w:shd w:val="clear" w:color="auto" w:fill="FFFFFF"/>
-          </w:rPr>
-          <w:t>image processing</w:t>
-        </w:r>
-      </w:hyperlink>
-      <w:r>
-        <w:rPr>
-          <w:rFonts w:ascii="Arial" w:hAnsi="Arial" w:cs="Arial"/>
-          <w:color w:val="202122"/>
-          <w:sz w:val="21"/>
-          <w:szCs w:val="21"/>
-          <w:shd w:val="clear" w:color="auto" w:fill="FFFFFF"/>
-        </w:rPr>
-        <w:t>, lower layers may identify edges, while higher layers may identify the concepts relevant to a human such as digits or letters or faces.</w:t>
-      </w:r>
-    </w:p>
-    <w:p>
-      <w:pPr>
-        <w:pStyle w:val="Heading1"/>
-      </w:pPr>
-      <w:r>
-        <w:br w:type="page"/>
-      </w:r>
-      <w:r>
-        <w:lastRenderedPageBreak/>
-        <w:t xml:space="preserve">Page </w:t>
-      </w:r>
-      <w:r>
-        <w:t>3</w:t>
-      </w:r>
-      <w:r>
-        <w:t>…</w:t>
+        <w:t>Page 3…</w:t>
       </w:r>
     </w:p>
     <w:p>
@@ -1193,7 +1037,7 @@
         </w:rPr>
         <w:t>Most modern deep learning models are based on </w:t>
       </w:r>
-      <w:hyperlink r:id="rId48" w:tooltip="Artificial neural network" w:history="1">
+      <w:hyperlink r:id="rId44" w:tooltip="Artificial neural network" w:history="1">
         <w:r>
           <w:rPr>
             <w:rStyle w:val="Hyperlink"/>
@@ -1215,7 +1059,7 @@
         </w:rPr>
         <w:t>, specifically </w:t>
       </w:r>
-      <w:hyperlink r:id="rId49" w:tooltip="Convolutional neural network" w:history="1">
+      <w:hyperlink r:id="rId45" w:tooltip="Convolutional neural network" w:history="1">
         <w:r>
           <w:rPr>
             <w:rStyle w:val="Hyperlink"/>
@@ -1237,7 +1081,7 @@
         </w:rPr>
         <w:t> (CNN)s, although they can also include </w:t>
       </w:r>
-      <w:hyperlink r:id="rId50" w:tooltip="Propositional formula" w:history="1">
+      <w:hyperlink r:id="rId46" w:tooltip="Propositional formula" w:history="1">
         <w:r>
           <w:rPr>
             <w:rStyle w:val="Hyperlink"/>
@@ -1259,7 +1103,7 @@
         </w:rPr>
         <w:t> or latent variables organized layer-wise in deep </w:t>
       </w:r>
-      <w:hyperlink r:id="rId51" w:tooltip="Generative model" w:history="1">
+      <w:hyperlink r:id="rId47" w:tooltip="Generative model" w:history="1">
         <w:r>
           <w:rPr>
             <w:rStyle w:val="Hyperlink"/>
@@ -1281,7 +1125,7 @@
         </w:rPr>
         <w:t> such as the nodes in </w:t>
       </w:r>
-      <w:hyperlink r:id="rId52" w:tooltip="Deep belief network" w:history="1">
+      <w:hyperlink r:id="rId48" w:tooltip="Deep belief network" w:history="1">
         <w:r>
           <w:rPr>
             <w:rStyle w:val="Hyperlink"/>
@@ -1303,7 +1147,7 @@
         </w:rPr>
         <w:t> and deep </w:t>
       </w:r>
-      <w:hyperlink r:id="rId53" w:tooltip="Boltzmann machine" w:history="1">
+      <w:hyperlink r:id="rId49" w:tooltip="Boltzmann machine" w:history="1">
         <w:r>
           <w:rPr>
             <w:rStyle w:val="Hyperlink"/>
@@ -1325,7 +1169,7 @@
         </w:rPr>
         <w:t>.</w:t>
       </w:r>
-      <w:hyperlink r:id="rId54" w:anchor="cite_note-BENGIODEEP-13" w:history="1">
+      <w:hyperlink r:id="rId50" w:anchor="cite_note-BENGIODEEP-13" w:history="1">
         <w:r>
           <w:rPr>
             <w:rStyle w:val="Hyperlink"/>
@@ -1361,7 +1205,7 @@
         </w:rPr>
         <w:t>In deep learning, each level learns to transform its input data into a slightly more abstract and composite representation. In an image recognition application, the raw input may be a </w:t>
       </w:r>
-      <w:hyperlink r:id="rId55" w:tooltip="Matrix (mathematics)" w:history="1">
+      <w:hyperlink r:id="rId51" w:tooltip="Matrix (mathematics)" w:history="1">
         <w:r>
           <w:rPr>
             <w:rStyle w:val="Hyperlink"/>
@@ -1403,7 +1247,7 @@
         </w:rPr>
         <w:t>. This does not completely eliminate the need for hand-tuning; for example, varying numbers of layers and layer sizes can provide different degrees of abstraction.</w:t>
       </w:r>
-      <w:hyperlink r:id="rId56" w:anchor="cite_note-BENGIO2012-1" w:history="1">
+      <w:hyperlink r:id="rId52" w:anchor="cite_note-BENGIO2012-1" w:history="1">
         <w:r>
           <w:rPr>
             <w:rStyle w:val="Hyperlink"/>
@@ -1417,7 +1261,7 @@
           <w:t>[1]</w:t>
         </w:r>
       </w:hyperlink>
-      <w:hyperlink r:id="rId57" w:anchor="cite_note-14" w:history="1">
+      <w:hyperlink r:id="rId53" w:anchor="cite_note-14" w:history="1">
         <w:r>
           <w:rPr>
             <w:rStyle w:val="Hyperlink"/>
@@ -1473,7 +1317,7 @@
         </w:rPr>
         <w:t> (CAP) depth. The CAP is the chain of transformations from input to output. CAPs describe potentially causal connections between input and output. For a </w:t>
       </w:r>
-      <w:hyperlink r:id="rId58" w:tooltip="Feedforward neural network" w:history="1">
+      <w:hyperlink r:id="rId54" w:tooltip="Feedforward neural network" w:history="1">
         <w:r>
           <w:rPr>
             <w:rStyle w:val="Hyperlink"/>
@@ -1495,7 +1339,7 @@
         </w:rPr>
         <w:t>, the depth of the CAPs is that of the network and is the number of hidden layers plus one (as the output layer is also parameterized). For </w:t>
       </w:r>
-      <w:hyperlink r:id="rId59" w:tooltip="Recurrent neural network" w:history="1">
+      <w:hyperlink r:id="rId55" w:tooltip="Recurrent neural network" w:history="1">
         <w:r>
           <w:rPr>
             <w:rStyle w:val="Hyperlink"/>
@@ -1517,7 +1361,7 @@
         </w:rPr>
         <w:t>, in which a signal may propagate through a layer more than once, the CAP depth is potentially unlimited.</w:t>
       </w:r>
-      <w:hyperlink r:id="rId60" w:anchor="cite_note-SCHIDHUB-2" w:history="1">
+      <w:hyperlink r:id="rId56" w:anchor="cite_note-SCHIDHUB-2" w:history="1">
         <w:r>
           <w:rPr>
             <w:rStyle w:val="Hyperlink"/>
@@ -1540,7 +1384,7 @@
         </w:rPr>
         <w:t> No universally agreed-upon threshold of depth divides shallow learning from deep learning, but most researchers agree that deep learning involves CAP depth higher than 2. CAP of depth 2 has been shown to be a universal approximator in the sense that it can emulate any function.</w:t>
       </w:r>
-      <w:hyperlink r:id="rId61" w:anchor="cite_note-15" w:history="1">
+      <w:hyperlink r:id="rId57" w:anchor="cite_note-15" w:history="1">
         <w:r>
           <w:rPr>
             <w:rStyle w:val="Hyperlink"/>
@@ -1561,7 +1405,27 @@
           <w:sz w:val="21"/>
           <w:szCs w:val="21"/>
         </w:rPr>
-        <w:t> Beyond that, more layers do not add to the function approximator ability of the network. Deep models (CAP &gt; 2) are able to extract better features than shallow models and hence, extra layers help in learning the features effectively.</w:t>
+        <w:t xml:space="preserve"> Beyond that, more layers do not add to the function approximator ability of the network. Deep models (CAP &gt; 2) </w:t>
+      </w:r>
+      <w:proofErr w:type="gramStart"/>
+      <w:r>
+        <w:rPr>
+          <w:rFonts w:ascii="Arial" w:hAnsi="Arial" w:cs="Arial"/>
+          <w:color w:val="202122"/>
+          <w:sz w:val="21"/>
+          <w:szCs w:val="21"/>
+        </w:rPr>
+        <w:t>are able to</w:t>
+      </w:r>
+      <w:proofErr w:type="gramEnd"/>
+      <w:r>
+        <w:rPr>
+          <w:rFonts w:ascii="Arial" w:hAnsi="Arial" w:cs="Arial"/>
+          <w:color w:val="202122"/>
+          <w:sz w:val="21"/>
+          <w:szCs w:val="21"/>
+        </w:rPr>
+        <w:t xml:space="preserve"> extract better features than shallow models and hence, extra layers help in learning the features effectively.</w:t>
       </w:r>
     </w:p>
     <w:p>
@@ -1585,7 +1449,7 @@
         </w:rPr>
         <w:t>Deep learning architectures can be constructed with a </w:t>
       </w:r>
-      <w:hyperlink r:id="rId62" w:tooltip="Greedy algorithm" w:history="1">
+      <w:hyperlink r:id="rId58" w:tooltip="Greedy algorithm" w:history="1">
         <w:r>
           <w:rPr>
             <w:rStyle w:val="Hyperlink"/>
@@ -1607,7 +1471,7 @@
         </w:rPr>
         <w:t> layer-by-layer method.</w:t>
       </w:r>
-      <w:hyperlink r:id="rId63" w:anchor="cite_note-BENGIO2007-16" w:history="1">
+      <w:hyperlink r:id="rId59" w:anchor="cite_note-BENGIO2007-16" w:history="1">
         <w:r>
           <w:rPr>
             <w:rStyle w:val="Hyperlink"/>
@@ -1630,7 +1494,7 @@
         </w:rPr>
         <w:t> Deep learning helps to disentangle these abstractions and pick out which features improve performance.</w:t>
       </w:r>
-      <w:hyperlink r:id="rId64" w:anchor="cite_note-BENGIO2012-1" w:history="1">
+      <w:hyperlink r:id="rId60" w:anchor="cite_note-BENGIO2012-1" w:history="1">
         <w:r>
           <w:rPr>
             <w:rStyle w:val="Hyperlink"/>
@@ -1666,7 +1530,7 @@
         </w:rPr>
         <w:t>For </w:t>
       </w:r>
-      <w:hyperlink r:id="rId65" w:tooltip="Supervised learning" w:history="1">
+      <w:hyperlink r:id="rId61" w:tooltip="Supervised learning" w:history="1">
         <w:r>
           <w:rPr>
             <w:rStyle w:val="Hyperlink"/>
@@ -1688,7 +1552,7 @@
         </w:rPr>
         <w:t> tasks, deep learning methods eliminate </w:t>
       </w:r>
-      <w:hyperlink r:id="rId66" w:tooltip="Feature engineering" w:history="1">
+      <w:hyperlink r:id="rId62" w:tooltip="Feature engineering" w:history="1">
         <w:r>
           <w:rPr>
             <w:rStyle w:val="Hyperlink"/>
@@ -1710,7 +1574,7 @@
         </w:rPr>
         <w:t>, by translating the data into compact intermediate representations akin to </w:t>
       </w:r>
-      <w:hyperlink r:id="rId67" w:tooltip="Principal Component Analysis" w:history="1">
+      <w:hyperlink r:id="rId63" w:tooltip="Principal Component Analysis" w:history="1">
         <w:r>
           <w:rPr>
             <w:rStyle w:val="Hyperlink"/>
@@ -1754,7 +1618,7 @@
         </w:rPr>
         <w:t>Deep learning algorithms can be applied to unsupervised learning tasks. This is an important benefit because unlabeled data are more abundant than the labeled data. Examples of deep structures that can be trained in an unsupervised manner are neural history compressors</w:t>
       </w:r>
-      <w:hyperlink r:id="rId68" w:anchor="cite_note-scholarpedia-17" w:history="1">
+      <w:hyperlink r:id="rId64" w:anchor="cite_note-scholarpedia-17" w:history="1">
         <w:r>
           <w:rPr>
             <w:rStyle w:val="Hyperlink"/>
@@ -1777,7 +1641,7 @@
         </w:rPr>
         <w:t> and </w:t>
       </w:r>
-      <w:hyperlink r:id="rId69" w:tooltip="Deep belief network" w:history="1">
+      <w:hyperlink r:id="rId65" w:tooltip="Deep belief network" w:history="1">
         <w:r>
           <w:rPr>
             <w:rStyle w:val="Hyperlink"/>
@@ -1799,7 +1663,7 @@
         </w:rPr>
         <w:t>.</w:t>
       </w:r>
-      <w:hyperlink r:id="rId70" w:anchor="cite_note-BENGIO2012-1" w:history="1">
+      <w:hyperlink r:id="rId66" w:anchor="cite_note-BENGIO2012-1" w:history="1">
         <w:r>
           <w:rPr>
             <w:rStyle w:val="Hyperlink"/>
@@ -1813,7 +1677,7 @@
           <w:t>[1]</w:t>
         </w:r>
       </w:hyperlink>
-      <w:hyperlink r:id="rId71" w:anchor="cite_note-SCHOLARDBNS-18" w:history="1">
+      <w:hyperlink r:id="rId67" w:anchor="cite_note-SCHOLARDBNS-18" w:history="1">
         <w:r>
           <w:rPr>
             <w:rStyle w:val="Hyperlink"/>
@@ -1839,13 +1703,7 @@
       </w:pPr>
       <w:r>
         <w:lastRenderedPageBreak/>
-        <w:t xml:space="preserve">Page </w:t>
-      </w:r>
-      <w:r>
-        <w:t>4</w:t>
-      </w:r>
-      <w:r>
-        <w:t>…</w:t>
+        <w:t>Page 4…</w:t>
       </w:r>
     </w:p>
     <w:p>
@@ -1878,7 +1736,7 @@
         </w:rPr>
         <w:t>In 2012, a team led by George E. Dahl won the "Merck Molecular Activity Challenge" using multi-task deep neural networks to predict the </w:t>
       </w:r>
-      <w:hyperlink r:id="rId72" w:tooltip="Biomolecular target" w:history="1">
+      <w:hyperlink r:id="rId68" w:tooltip="Biomolecular target" w:history="1">
         <w:r>
           <w:rPr>
             <w:rStyle w:val="Hyperlink"/>
@@ -1900,7 +1758,7 @@
         </w:rPr>
         <w:t> of one drug.</w:t>
       </w:r>
-      <w:hyperlink r:id="rId73" w:anchor="cite_note-MERCK2012-95" w:history="1">
+      <w:hyperlink r:id="rId69" w:anchor="cite_note-MERCK2012-95" w:history="1">
         <w:r>
           <w:rPr>
             <w:rStyle w:val="Hyperlink"/>
@@ -1914,7 +1772,7 @@
           <w:t>[95]</w:t>
         </w:r>
       </w:hyperlink>
-      <w:hyperlink r:id="rId74" w:anchor="cite_note-:5-96" w:history="1">
+      <w:hyperlink r:id="rId70" w:anchor="cite_note-:5-96" w:history="1">
         <w:r>
           <w:rPr>
             <w:rStyle w:val="Hyperlink"/>
@@ -1937,7 +1795,7 @@
         </w:rPr>
         <w:t> In 2014, Hochreiter's group used deep learning to detect off-target and toxic effects of environmental chemicals in nutrients, household products and drugs and won the "Tox21 Data Challenge" of </w:t>
       </w:r>
-      <w:hyperlink r:id="rId75" w:tooltip="NIH" w:history="1">
+      <w:hyperlink r:id="rId71" w:tooltip="NIH" w:history="1">
         <w:r>
           <w:rPr>
             <w:rStyle w:val="Hyperlink"/>
@@ -1959,7 +1817,7 @@
         </w:rPr>
         <w:t>, </w:t>
       </w:r>
-      <w:hyperlink r:id="rId76" w:tooltip="FDA" w:history="1">
+      <w:hyperlink r:id="rId72" w:tooltip="FDA" w:history="1">
         <w:r>
           <w:rPr>
             <w:rStyle w:val="Hyperlink"/>
@@ -1981,7 +1839,7 @@
         </w:rPr>
         <w:t> and </w:t>
       </w:r>
-      <w:hyperlink r:id="rId77" w:tooltip="National Center for Advancing Translational Sciences" w:history="1">
+      <w:hyperlink r:id="rId73" w:tooltip="National Center for Advancing Translational Sciences" w:history="1">
         <w:r>
           <w:rPr>
             <w:rStyle w:val="Hyperlink"/>
@@ -2003,7 +1861,7 @@
         </w:rPr>
         <w:t>.</w:t>
       </w:r>
-      <w:hyperlink r:id="rId78" w:anchor="cite_note-TOX21-97" w:history="1">
+      <w:hyperlink r:id="rId74" w:anchor="cite_note-TOX21-97" w:history="1">
         <w:r>
           <w:rPr>
             <w:rStyle w:val="Hyperlink"/>
@@ -2017,7 +1875,7 @@
           <w:t>[97]</w:t>
         </w:r>
       </w:hyperlink>
-      <w:hyperlink r:id="rId79" w:anchor="cite_note-TOX21Data-98" w:history="1">
+      <w:hyperlink r:id="rId75" w:anchor="cite_note-TOX21Data-98" w:history="1">
         <w:r>
           <w:rPr>
             <w:rStyle w:val="Hyperlink"/>
@@ -2031,7 +1889,7 @@
           <w:t>[98]</w:t>
         </w:r>
       </w:hyperlink>
-      <w:hyperlink r:id="rId80" w:anchor="cite_note-:11-99" w:history="1">
+      <w:hyperlink r:id="rId76" w:anchor="cite_note-:11-99" w:history="1">
         <w:r>
           <w:rPr>
             <w:rStyle w:val="Hyperlink"/>
@@ -2067,7 +1925,7 @@
         </w:rPr>
         <w:t>Significant additional impacts in image or object recognition were felt from 2011 to 2012. Although CNNs trained by </w:t>
       </w:r>
-      <w:hyperlink r:id="rId81" w:tooltip="Backpropagation" w:history="1">
+      <w:hyperlink r:id="rId77" w:tooltip="Backpropagation" w:history="1">
         <w:r>
           <w:rPr>
             <w:rStyle w:val="Hyperlink"/>
@@ -2089,7 +1947,7 @@
         </w:rPr>
         <w:t> had been around for decades, and GPU implementations of NNs for years, including CNNs, fast implementations of CNNs on GPUs were needed to progress on computer vision.</w:t>
       </w:r>
-      <w:hyperlink r:id="rId82" w:anchor="cite_note-jung2004-89" w:history="1">
+      <w:hyperlink r:id="rId78" w:anchor="cite_note-jung2004-89" w:history="1">
         <w:r>
           <w:rPr>
             <w:rStyle w:val="Hyperlink"/>
@@ -2103,7 +1961,7 @@
           <w:t>[89]</w:t>
         </w:r>
       </w:hyperlink>
-      <w:hyperlink r:id="rId83" w:anchor="cite_note-chellapilla2006-91" w:history="1">
+      <w:hyperlink r:id="rId79" w:anchor="cite_note-chellapilla2006-91" w:history="1">
         <w:r>
           <w:rPr>
             <w:rStyle w:val="Hyperlink"/>
@@ -2117,7 +1975,7 @@
           <w:t>[91]</w:t>
         </w:r>
       </w:hyperlink>
-      <w:hyperlink r:id="rId84" w:anchor="cite_note-LECUN1989-43" w:history="1">
+      <w:hyperlink r:id="rId80" w:anchor="cite_note-LECUN1989-43" w:history="1">
         <w:r>
           <w:rPr>
             <w:rStyle w:val="Hyperlink"/>
@@ -2131,7 +1989,7 @@
           <w:t>[43]</w:t>
         </w:r>
       </w:hyperlink>
-      <w:hyperlink r:id="rId85" w:anchor="cite_note-:6-100" w:history="1">
+      <w:hyperlink r:id="rId81" w:anchor="cite_note-:6-100" w:history="1">
         <w:r>
           <w:rPr>
             <w:rStyle w:val="Hyperlink"/>
@@ -2145,7 +2003,7 @@
           <w:t>[100]</w:t>
         </w:r>
       </w:hyperlink>
-      <w:hyperlink r:id="rId86" w:anchor="cite_note-SCHIDHUB-2" w:history="1">
+      <w:hyperlink r:id="rId82" w:anchor="cite_note-SCHIDHUB-2" w:history="1">
         <w:r>
           <w:rPr>
             <w:rStyle w:val="Hyperlink"/>
@@ -2168,7 +2026,7 @@
         </w:rPr>
         <w:t> In 2011, this approach achieved for the first time superhuman performance in a visual pattern recognition contest. Also in 2011, it won the ICDAR Chinese handwriting contest, and in May 2012, it won the ISBI image segmentation contest.</w:t>
       </w:r>
-      <w:hyperlink r:id="rId87" w:anchor="cite_note-:8-101" w:history="1">
+      <w:hyperlink r:id="rId83" w:anchor="cite_note-:8-101" w:history="1">
         <w:r>
           <w:rPr>
             <w:rStyle w:val="Hyperlink"/>
@@ -2211,7 +2069,7 @@
         </w:rPr>
         <w:t xml:space="preserve"> et al. at the leading conference CVPR</w:t>
       </w:r>
-      <w:hyperlink r:id="rId88" w:anchor="cite_note-:9-5" w:history="1">
+      <w:hyperlink r:id="rId84" w:anchor="cite_note-:9-5" w:history="1">
         <w:r>
           <w:rPr>
             <w:rStyle w:val="Hyperlink"/>
@@ -2254,7 +2112,7 @@
         </w:rPr>
         <w:t xml:space="preserve"> et al.</w:t>
       </w:r>
-      <w:hyperlink r:id="rId89" w:anchor="cite_note-krizhevsky2012-6" w:history="1">
+      <w:hyperlink r:id="rId85" w:anchor="cite_note-krizhevsky2012-6" w:history="1">
         <w:r>
           <w:rPr>
             <w:rStyle w:val="Hyperlink"/>
@@ -2277,7 +2135,7 @@
         </w:rPr>
         <w:t> won the large-scale </w:t>
       </w:r>
-      <w:hyperlink r:id="rId90" w:tooltip="ImageNet competition" w:history="1">
+      <w:hyperlink r:id="rId86" w:tooltip="ImageNet competition" w:history="1">
         <w:r>
           <w:rPr>
             <w:rStyle w:val="Hyperlink"/>
@@ -2319,7 +2177,7 @@
         </w:rPr>
         <w:t xml:space="preserve"> et al.'s system also won the ICPR contest on analysis of large medical images for cancer detection, and in the following year also the MICCAI Grand Challenge on the same topic.</w:t>
       </w:r>
-      <w:hyperlink r:id="rId91" w:anchor="cite_note-ciresan2013miccai-102" w:history="1">
+      <w:hyperlink r:id="rId87" w:anchor="cite_note-ciresan2013miccai-102" w:history="1">
         <w:r>
           <w:rPr>
             <w:rStyle w:val="Hyperlink"/>
@@ -2364,7 +2222,7 @@
         </w:rPr>
         <w:t>Image classification was then extended to the more challenging task of </w:t>
       </w:r>
-      <w:hyperlink r:id="rId92" w:tooltip="Automatic image annotation" w:history="1">
+      <w:hyperlink r:id="rId88" w:tooltip="Automatic image annotation" w:history="1">
         <w:r>
           <w:rPr>
             <w:rStyle w:val="Hyperlink"/>
@@ -2386,7 +2244,7 @@
         </w:rPr>
         <w:t> (captions) for images, often as a combination of CNNs and LSTMs.</w:t>
       </w:r>
-      <w:hyperlink r:id="rId93" w:anchor="cite_note-1411.4555-103" w:history="1">
+      <w:hyperlink r:id="rId89" w:anchor="cite_note-1411.4555-103" w:history="1">
         <w:r>
           <w:rPr>
             <w:rStyle w:val="Hyperlink"/>
@@ -2400,7 +2258,7 @@
           <w:t>[103]</w:t>
         </w:r>
       </w:hyperlink>
-      <w:hyperlink r:id="rId94" w:anchor="cite_note-1411.4952-104" w:history="1">
+      <w:hyperlink r:id="rId90" w:anchor="cite_note-1411.4952-104" w:history="1">
         <w:r>
           <w:rPr>
             <w:rStyle w:val="Hyperlink"/>
@@ -2414,7 +2272,7 @@
           <w:t>[104]</w:t>
         </w:r>
       </w:hyperlink>
-      <w:hyperlink r:id="rId95" w:anchor="cite_note-1411.2539-105" w:history="1">
+      <w:hyperlink r:id="rId91" w:anchor="cite_note-1411.2539-105" w:history="1">
         <w:r>
           <w:rPr>
             <w:rStyle w:val="Hyperlink"/>
@@ -2428,7 +2286,7 @@
           <w:t>[105]</w:t>
         </w:r>
       </w:hyperlink>
-      <w:hyperlink r:id="rId96" w:anchor="cite_note-106" w:history="1">
+      <w:hyperlink r:id="rId92" w:anchor="cite_note-106" w:history="1">
         <w:r>
           <w:rPr>
             <w:rStyle w:val="Hyperlink"/>
@@ -2464,7 +2322,7 @@
         </w:rPr>
         <w:t>Some researchers state that the October 2012 ImageNet victory anchored the start of a "deep learning revolution" that has transformed the AI industry.</w:t>
       </w:r>
-      <w:hyperlink r:id="rId97" w:anchor="cite_note-107" w:history="1">
+      <w:hyperlink r:id="rId93" w:anchor="cite_note-107" w:history="1">
         <w:r>
           <w:rPr>
             <w:rStyle w:val="Hyperlink"/>
@@ -2500,7 +2358,7 @@
         </w:rPr>
         <w:t>In March 2019, </w:t>
       </w:r>
-      <w:hyperlink r:id="rId98" w:tooltip="Yoshua Bengio" w:history="1">
+      <w:hyperlink r:id="rId94" w:tooltip="Yoshua Bengio" w:history="1">
         <w:r>
           <w:rPr>
             <w:rStyle w:val="Hyperlink"/>
@@ -2535,7 +2393,7 @@
         </w:rPr>
         <w:t>, </w:t>
       </w:r>
-      <w:hyperlink r:id="rId99" w:tooltip="Geoffrey Hinton" w:history="1">
+      <w:hyperlink r:id="rId95" w:tooltip="Geoffrey Hinton" w:history="1">
         <w:r>
           <w:rPr>
             <w:rStyle w:val="Hyperlink"/>
@@ -2557,7 +2415,7 @@
         </w:rPr>
         <w:t> and </w:t>
       </w:r>
-      <w:hyperlink r:id="rId100" w:tooltip="Yann LeCun" w:history="1">
+      <w:hyperlink r:id="rId96" w:tooltip="Yann LeCun" w:history="1">
         <w:r>
           <w:rPr>
             <w:rStyle w:val="Hyperlink"/>
@@ -2592,7 +2450,7 @@
         </w:rPr>
         <w:t> were awarded the </w:t>
       </w:r>
-      <w:hyperlink r:id="rId101" w:tooltip="Turing Award" w:history="1">
+      <w:hyperlink r:id="rId97" w:tooltip="Turing Award" w:history="1">
         <w:r>
           <w:rPr>
             <w:rStyle w:val="Hyperlink"/>
@@ -2636,7 +2494,7 @@
         </w:rPr>
         <w:t>Primary Component Analysis selects the best features that contribute more to diabetic retinopathy classification and deep neural network performs better than random forest and support vector machine algorithms.</w:t>
       </w:r>
-      <w:hyperlink r:id="rId102" w:anchor="cite_note-108" w:history="1">
+      <w:hyperlink r:id="rId98" w:anchor="cite_note-108" w:history="1">
         <w:r>
           <w:rPr>
             <w:rStyle w:val="Hyperlink"/>
@@ -3236,6 +3094,50 @@
       <w:szCs w:val="26"/>
     </w:rPr>
   </w:style>
+  <w:style w:type="paragraph" w:styleId="Header">
+    <w:name w:val="header"/>
+    <w:basedOn w:val="Normal"/>
+    <w:link w:val="HeaderChar"/>
+    <w:uiPriority w:val="99"/>
+    <w:unhideWhenUsed/>
+    <w:rsid w:val="00D62EB7"/>
+    <w:pPr>
+      <w:tabs>
+        <w:tab w:val="center" w:pos="4320"/>
+        <w:tab w:val="right" w:pos="8640"/>
+      </w:tabs>
+      <w:spacing w:after="0" w:line="240" w:lineRule="auto"/>
+    </w:pPr>
+  </w:style>
+  <w:style w:type="character" w:customStyle="1" w:styleId="HeaderChar">
+    <w:name w:val="Header Char"/>
+    <w:basedOn w:val="DefaultParagraphFont"/>
+    <w:link w:val="Header"/>
+    <w:uiPriority w:val="99"/>
+    <w:rsid w:val="00D62EB7"/>
+  </w:style>
+  <w:style w:type="paragraph" w:styleId="Footer">
+    <w:name w:val="footer"/>
+    <w:basedOn w:val="Normal"/>
+    <w:link w:val="FooterChar"/>
+    <w:uiPriority w:val="99"/>
+    <w:unhideWhenUsed/>
+    <w:rsid w:val="00D62EB7"/>
+    <w:pPr>
+      <w:tabs>
+        <w:tab w:val="center" w:pos="4320"/>
+        <w:tab w:val="right" w:pos="8640"/>
+      </w:tabs>
+      <w:spacing w:after="0" w:line="240" w:lineRule="auto"/>
+    </w:pPr>
+  </w:style>
+  <w:style w:type="character" w:customStyle="1" w:styleId="FooterChar">
+    <w:name w:val="Footer Char"/>
+    <w:basedOn w:val="DefaultParagraphFont"/>
+    <w:link w:val="Footer"/>
+    <w:uiPriority w:val="99"/>
+    <w:rsid w:val="00D62EB7"/>
+  </w:style>
 </w:styles>
 </file>
 

</xml_diff>